<commit_message>
Updated Hours and Expenses
</commit_message>
<xml_diff>
--- a/Assignments/Senior Design II/Assignment_7_Final_Design_Report/Summary of Hours & Expenses.docx
+++ b/Assignments/Senior Design II/Assignment_7_Final_Design_Report/Summary of Hours & Expenses.docx
@@ -1723,7 +1723,6 @@
           <w:szCs w:val="22"/>
           <w:lang w:eastAsia="en-US"/>
         </w:rPr>
-        <w:lastRenderedPageBreak/>
         <w:t>UI/UX Collaboration &amp; Live Testing (</w:t>
       </w:r>
       <w:r>
@@ -2901,7 +2900,6 @@
           <w:sz w:val="28"/>
           <w:szCs w:val="28"/>
         </w:rPr>
-        <w:lastRenderedPageBreak/>
         <w:t>Hung</w:t>
       </w:r>
     </w:p>
@@ -3200,7 +3198,6 @@
         <w:rPr>
           <w:rFonts w:ascii="Arial" w:eastAsia="Arial" w:hAnsi="Arial" w:cs="Arial"/>
         </w:rPr>
-        <w:lastRenderedPageBreak/>
         <w:t xml:space="preserve">Initial </w:t>
       </w:r>
       <w:proofErr w:type="gramStart"/>
@@ -3711,7 +3708,6 @@
           <w:sz w:val="30"/>
           <w:szCs w:val="30"/>
         </w:rPr>
-        <w:lastRenderedPageBreak/>
         <w:t>Expense Justification:</w:t>
       </w:r>
     </w:p>

</xml_diff>